<commit_message>
Finished Sept 17 PTC - All.docx
</commit_message>
<xml_diff>
--- a/BAIST/LEAD3030/Sept 17 PTC - All.docx
+++ b/BAIST/LEAD3030/Sept 17 PTC - All.docx
@@ -202,7 +202,11 @@
         <w:t>Have you ever worked with a leader who possessed some of the characteristics Greenleaf ascribes to the servant-leader?</w:t>
       </w:r>
     </w:p>
-    <w:p/>
+    <w:p>
+      <w:r>
+        <w:t>One of my past managers was kind of similar. He was very easy going and preferred to be seen as more of a team lead role than a manager.</w:t>
+      </w:r>
+    </w:p>
     <w:p>
       <w:pPr>
         <w:pStyle w:val="Heading1"/>
@@ -211,7 +215,11 @@
         <w:t>Is the present-day world too jaded for the notion of servant-leadership?</w:t>
       </w:r>
     </w:p>
-    <w:p/>
+    <w:p>
+      <w:r>
+        <w:t xml:space="preserve">No. If this style really did work then the organizations that followed it would have an advantage over the ones that didn’t. It’s not a common leadership style because it’s not very effective. </w:t>
+      </w:r>
+    </w:p>
     <w:p>
       <w:pPr>
         <w:pStyle w:val="Heading1"/>
@@ -220,7 +228,11 @@
         <w:t>Do you see in yourself any of the qualities Greenleaf describes?</w:t>
       </w:r>
     </w:p>
-    <w:p/>
+    <w:p>
+      <w:r>
+        <w:t>Primarily the part where he mentions that people should look to solve a problem instead of blaming it on others. I like that because it encourages personal responsibility instead of playing blame games.</w:t>
+      </w:r>
+    </w:p>
     <w:p>
       <w:pPr>
         <w:pStyle w:val="Heading1"/>
@@ -229,16 +241,30 @@
         <w:t>How can you develop or enhance these qualities?</w:t>
       </w:r>
     </w:p>
-    <w:p/>
+    <w:p>
+      <w:r>
+        <w:t>Keep them in mind when interacting with other people. Make an effort to correct yourself when you take some action that would be against the qualities mentioned.</w:t>
+      </w:r>
+    </w:p>
     <w:p>
       <w:pPr>
         <w:pStyle w:val="Heading1"/>
       </w:pPr>
       <w:r>
-        <w:t>Are these qualities or can they be learned?</w:t>
-      </w:r>
-    </w:p>
-    <w:p/>
+        <w:t>Are these qualities</w:t>
+      </w:r>
+      <w:r>
+        <w:t xml:space="preserve"> innate</w:t>
+      </w:r>
+      <w:r>
+        <w:t xml:space="preserve"> or can they be learned?</w:t>
+      </w:r>
+    </w:p>
+    <w:p>
+      <w:r>
+        <w:t xml:space="preserve">As with all nature versus nurture questions, people are predisposed towards their personalities but are still capable of changing. </w:t>
+      </w:r>
+    </w:p>
     <w:p>
       <w:pPr>
         <w:jc w:val="center"/>
@@ -422,21 +448,7 @@
               <w:rPr>
                 <w:sz w:val="28"/>
               </w:rPr>
-              <w:t xml:space="preserve"> </w:t>
-            </w:r>
-            <w:proofErr w:type="spellStart"/>
-            <w:r>
-              <w:rPr>
-                <w:sz w:val="28"/>
-              </w:rPr>
-              <w:t>Chaordic</w:t>
-            </w:r>
-            <w:proofErr w:type="spellEnd"/>
-            <w:r>
-              <w:rPr>
-                <w:sz w:val="28"/>
-              </w:rPr>
-              <w:t xml:space="preserve"> Leadership</w:t>
+              <w:t xml:space="preserve"> Chaordic Leadership</w:t>
             </w:r>
           </w:p>
         </w:tc>
@@ -447,6 +459,7 @@
         <w:pStyle w:val="Heading1"/>
       </w:pPr>
       <w:r>
+        <w:lastRenderedPageBreak/>
         <w:t>Do you agree that there is not an adequate, accurate word to describe the environment in which leaders operate in the 21</w:t>
       </w:r>
       <w:r>
@@ -459,15 +472,22 @@
         <w:t xml:space="preserve"> century?</w:t>
       </w:r>
     </w:p>
-    <w:p/>
+    <w:p>
+      <w:r>
+        <w:t xml:space="preserve">No. </w:t>
+      </w:r>
+      <w:r>
+        <w:t xml:space="preserve">We have titles which depend on the environment the leader is in. CEO, politician, etc. They are all still leaders. </w:t>
+      </w:r>
+      <w:r>
+        <w:t xml:space="preserve"> </w:t>
+      </w:r>
+    </w:p>
     <w:p>
       <w:pPr>
         <w:pStyle w:val="Heading1"/>
       </w:pPr>
-      <w:bookmarkStart w:id="0" w:name="_GoBack"/>
-      <w:bookmarkEnd w:id="0"/>
-      <w:r>
-        <w:lastRenderedPageBreak/>
+      <w:r>
         <w:t>Can you think of situations in your life that “harmoniously blend</w:t>
       </w:r>
       <w:r>
@@ -477,7 +497,14 @@
         <w:t xml:space="preserve"> chaos and order”?</w:t>
       </w:r>
     </w:p>
-    <w:p/>
+    <w:p>
+      <w:r>
+        <w:t xml:space="preserve">Last minute bug fixes can sometimes get a little crazy. </w:t>
+      </w:r>
+      <w:r>
+        <w:t xml:space="preserve">Lots of people running around working to either reproduce the bug or analyzing code. </w:t>
+      </w:r>
+    </w:p>
     <w:p>
       <w:pPr>
         <w:pStyle w:val="Heading1"/>
@@ -489,7 +516,13 @@
         <w:t>ted. How does a leader do this?</w:t>
       </w:r>
     </w:p>
-    <w:p/>
+    <w:p>
+      <w:r>
+        <w:t xml:space="preserve">By leading yourself, others will follow. </w:t>
+      </w:r>
+      <w:bookmarkStart w:id="0" w:name="_GoBack"/>
+      <w:bookmarkEnd w:id="0"/>
+    </w:p>
     <w:sectPr>
       <w:pgSz w:w="12240" w:h="15840"/>
       <w:pgMar w:top="1440" w:right="2160" w:bottom="1440" w:left="2160" w:header="720" w:footer="720" w:gutter="0"/>

</xml_diff>